<commit_message>
Entrega seminario y avance
</commit_message>
<xml_diff>
--- a/Cap I.docx
+++ b/Cap I.docx
@@ -192,18 +192,8 @@
           <w:sz w:val="28"/>
           <w:szCs w:val="28"/>
         </w:rPr>
-        <w:t xml:space="preserve">MARCO REFERENCIAL PARA EL ASEGURAMIENTO DE CALIDAD DE SOFTWARE EN EMPRESA QUE DESARROLLA SOFTWARE. </w:t>
-      </w:r>
-    </w:p>
-    <w:p>
-      <w:pPr>
-        <w:ind w:left="708" w:hanging="708"/>
-        <w:jc w:val="center"/>
-        <w:rPr>
-          <w:rFonts w:cs="Times New Roman"/>
-          <w:szCs w:val="24"/>
-        </w:rPr>
-      </w:pPr>
+        <w:t xml:space="preserve">MARCO REFERENCIAL PARA EL ASEGURAMIENTO DE CALIDAD DE SOFTWARE EN EMPRESA </w:t>
+      </w:r>
       <w:r>
         <w:rPr>
           <w:rFonts w:cs="Times New Roman"/>
@@ -211,8 +201,18 @@
           <w:sz w:val="28"/>
           <w:szCs w:val="28"/>
         </w:rPr>
-        <w:t xml:space="preserve">CASO DE ESTUDIO: </w:t>
-      </w:r>
+        <w:t>DESARROLLADORA</w:t>
+      </w:r>
+    </w:p>
+    <w:p>
+      <w:pPr>
+        <w:ind w:left="708" w:hanging="708"/>
+        <w:jc w:val="center"/>
+        <w:rPr>
+          <w:rFonts w:cs="Times New Roman"/>
+          <w:szCs w:val="24"/>
+        </w:rPr>
+      </w:pPr>
       <w:r>
         <w:rPr>
           <w:rFonts w:cs="Times New Roman"/>
@@ -220,7 +220,7 @@
           <w:sz w:val="28"/>
           <w:szCs w:val="28"/>
         </w:rPr>
-        <w:t>CONSULTORES MÉNDEZ CAMPEROS</w:t>
+        <w:t xml:space="preserve">CASO DE ESTUDIO: </w:t>
       </w:r>
       <w:r>
         <w:rPr>
@@ -229,6 +229,15 @@
           <w:sz w:val="28"/>
           <w:szCs w:val="28"/>
         </w:rPr>
+        <w:t>CONSULTORES MÉNDEZ CAMPEROS</w:t>
+      </w:r>
+      <w:r>
+        <w:rPr>
+          <w:rFonts w:cs="Times New Roman"/>
+          <w:b/>
+          <w:sz w:val="28"/>
+          <w:szCs w:val="28"/>
+        </w:rPr>
         <w:t>.</w:t>
       </w:r>
     </w:p>
@@ -368,12 +377,21 @@
         </w:rPr>
         <w:t xml:space="preserve">Tutor: </w:t>
       </w:r>
-      <w:r>
-        <w:rPr>
-          <w:rFonts w:cs="Times New Roman"/>
-          <w:szCs w:val="24"/>
-        </w:rPr>
-        <w:t>Msc.</w:t>
+      <w:proofErr w:type="spellStart"/>
+      <w:r>
+        <w:rPr>
+          <w:rFonts w:cs="Times New Roman"/>
+          <w:szCs w:val="24"/>
+        </w:rPr>
+        <w:t>Msc</w:t>
+      </w:r>
+      <w:proofErr w:type="spellEnd"/>
+      <w:r>
+        <w:rPr>
+          <w:rFonts w:cs="Times New Roman"/>
+          <w:szCs w:val="24"/>
+        </w:rPr>
+        <w:t>.</w:t>
       </w:r>
       <w:r>
         <w:rPr>
@@ -382,12 +400,37 @@
         </w:rPr>
         <w:t xml:space="preserve"> </w:t>
       </w:r>
-      <w:r>
-        <w:rPr>
-          <w:rFonts w:cs="Times New Roman"/>
-          <w:szCs w:val="24"/>
-        </w:rPr>
-        <w:t>Dahyana Nimo.</w:t>
+      <w:proofErr w:type="spellStart"/>
+      <w:r>
+        <w:rPr>
+          <w:rFonts w:cs="Times New Roman"/>
+          <w:szCs w:val="24"/>
+        </w:rPr>
+        <w:t>Dahyana</w:t>
+      </w:r>
+      <w:proofErr w:type="spellEnd"/>
+      <w:r>
+        <w:rPr>
+          <w:rFonts w:cs="Times New Roman"/>
+          <w:szCs w:val="24"/>
+        </w:rPr>
+        <w:t xml:space="preserve"> </w:t>
+      </w:r>
+      <w:proofErr w:type="spellStart"/>
+      <w:r>
+        <w:rPr>
+          <w:rFonts w:cs="Times New Roman"/>
+          <w:szCs w:val="24"/>
+        </w:rPr>
+        <w:t>Nimo</w:t>
+      </w:r>
+      <w:proofErr w:type="spellEnd"/>
+      <w:r>
+        <w:rPr>
+          <w:rFonts w:cs="Times New Roman"/>
+          <w:szCs w:val="24"/>
+        </w:rPr>
+        <w:t>.</w:t>
       </w:r>
     </w:p>
     <w:p>
@@ -438,6 +481,17 @@
           <w:szCs w:val="24"/>
         </w:rPr>
       </w:pPr>
+      <w:bookmarkStart w:id="0" w:name="_GoBack"/>
+      <w:bookmarkEnd w:id="0"/>
+    </w:p>
+    <w:p>
+      <w:pPr>
+        <w:jc w:val="right"/>
+        <w:rPr>
+          <w:rFonts w:cs="Times New Roman"/>
+          <w:szCs w:val="24"/>
+        </w:rPr>
+      </w:pPr>
     </w:p>
     <w:p>
       <w:pPr>
@@ -466,7 +520,28 @@
           <w:rFonts w:cs="Times New Roman"/>
           <w:szCs w:val="24"/>
         </w:rPr>
-        <w:t>, Enero, 2015</w:t>
+        <w:t xml:space="preserve">, </w:t>
+      </w:r>
+      <w:r>
+        <w:rPr>
+          <w:rFonts w:cs="Times New Roman"/>
+          <w:szCs w:val="24"/>
+        </w:rPr>
+        <w:t>Abril</w:t>
+      </w:r>
+      <w:r>
+        <w:rPr>
+          <w:rFonts w:cs="Times New Roman"/>
+          <w:szCs w:val="24"/>
+        </w:rPr>
+        <w:t>, 201</w:t>
+      </w:r>
+      <w:r>
+        <w:rPr>
+          <w:rFonts w:cs="Times New Roman"/>
+          <w:szCs w:val="24"/>
+        </w:rPr>
+        <w:t>6</w:t>
       </w:r>
     </w:p>
     <w:p>
@@ -490,12 +565,12 @@
       <w:pPr>
         <w:pStyle w:val="Ttulo1"/>
       </w:pPr>
-      <w:bookmarkStart w:id="0" w:name="_Toc409910139"/>
+      <w:bookmarkStart w:id="1" w:name="_Toc409910139"/>
       <w:r>
         <w:lastRenderedPageBreak/>
         <w:t>INDICE GENERAL</w:t>
       </w:r>
-      <w:bookmarkEnd w:id="0"/>
+      <w:bookmarkEnd w:id="1"/>
     </w:p>
     <w:p>
       <w:pPr>
@@ -3014,12 +3089,12 @@
       <w:pPr>
         <w:pStyle w:val="Ttulo1"/>
       </w:pPr>
-      <w:bookmarkStart w:id="1" w:name="_Toc409910140"/>
+      <w:bookmarkStart w:id="2" w:name="_Toc409910140"/>
       <w:r>
         <w:lastRenderedPageBreak/>
         <w:t>INDICE DE TABLAS</w:t>
       </w:r>
-      <w:bookmarkEnd w:id="1"/>
+      <w:bookmarkEnd w:id="2"/>
     </w:p>
     <w:p/>
     <w:p>
@@ -3344,12 +3419,12 @@
       <w:pPr>
         <w:pStyle w:val="Ttulo1"/>
       </w:pPr>
-      <w:bookmarkStart w:id="2" w:name="_Toc409910141"/>
+      <w:bookmarkStart w:id="3" w:name="_Toc409910141"/>
       <w:r>
         <w:lastRenderedPageBreak/>
         <w:t>INDICE DE FIGURAS</w:t>
       </w:r>
-      <w:bookmarkEnd w:id="2"/>
+      <w:bookmarkEnd w:id="3"/>
     </w:p>
     <w:p>
       <w:pPr>
@@ -3505,11 +3580,11 @@
       <w:pPr>
         <w:pStyle w:val="Ttulo1"/>
       </w:pPr>
-      <w:bookmarkStart w:id="3" w:name="_Toc409910142"/>
+      <w:bookmarkStart w:id="4" w:name="_Toc409910142"/>
       <w:r>
         <w:t>INTRODUCCION</w:t>
       </w:r>
-      <w:bookmarkEnd w:id="3"/>
+      <w:bookmarkEnd w:id="4"/>
     </w:p>
     <w:p>
       <w:pPr>
@@ -3527,7 +3602,39 @@
     <w:p/>
     <w:p>
       <w:r>
-        <w:t>Las empresas no se deben de centrar en la calidad final del producto sino que deben de considerar la calidad como una parte integral que debe ser tenida en cuenta desde el principio del desarrollo. Esta tendencia se ve en el auge de las certificaciones tales como CMMI (Capability Maturity Model Integration), ISO 15504, ISO 90003, IEEE 1074 y IEEE 730 , entre otros.</w:t>
+        <w:t>Las empresas no se deben de centrar en la calidad final del producto sino que deben de considerar la calidad como una parte integral que debe ser tenida en cuenta desde el principio del desarrollo. Esta tendencia se ve en el auge de las certificaciones tales como CMMI (</w:t>
+      </w:r>
+      <w:proofErr w:type="spellStart"/>
+      <w:r>
+        <w:t>Capability</w:t>
+      </w:r>
+      <w:proofErr w:type="spellEnd"/>
+      <w:r>
+        <w:t xml:space="preserve"> </w:t>
+      </w:r>
+      <w:proofErr w:type="spellStart"/>
+      <w:r>
+        <w:t>Maturity</w:t>
+      </w:r>
+      <w:proofErr w:type="spellEnd"/>
+      <w:r>
+        <w:t xml:space="preserve"> </w:t>
+      </w:r>
+      <w:proofErr w:type="spellStart"/>
+      <w:r>
+        <w:t>Model</w:t>
+      </w:r>
+      <w:proofErr w:type="spellEnd"/>
+      <w:r>
+        <w:t xml:space="preserve"> </w:t>
+      </w:r>
+      <w:proofErr w:type="spellStart"/>
+      <w:r>
+        <w:t>Integration</w:t>
+      </w:r>
+      <w:proofErr w:type="spellEnd"/>
+      <w:r>
+        <w:t>), ISO 15504, ISO 90003, IEEE 1074 y IEEE 730 , entre otros.</w:t>
       </w:r>
     </w:p>
     <w:p/>
@@ -3579,30 +3686,30 @@
       <w:pPr>
         <w:pStyle w:val="Ttulo1"/>
       </w:pPr>
-      <w:bookmarkStart w:id="4" w:name="_Toc409910143"/>
-      <w:bookmarkStart w:id="5" w:name="_Toc437560707"/>
+      <w:bookmarkStart w:id="5" w:name="_Toc409910143"/>
+      <w:bookmarkStart w:id="6" w:name="_Toc437560707"/>
       <w:r>
         <w:lastRenderedPageBreak/>
         <w:t>CAPITULO I.</w:t>
       </w:r>
-      <w:bookmarkEnd w:id="4"/>
       <w:bookmarkEnd w:id="5"/>
+      <w:bookmarkEnd w:id="6"/>
     </w:p>
     <w:p>
       <w:pPr>
         <w:pStyle w:val="Ttulo1"/>
       </w:pPr>
-      <w:bookmarkStart w:id="6" w:name="_Toc409910144"/>
-      <w:bookmarkStart w:id="7" w:name="_Toc437551595"/>
-      <w:bookmarkStart w:id="8" w:name="_Toc437557271"/>
-      <w:bookmarkStart w:id="9" w:name="_Toc437560708"/>
+      <w:bookmarkStart w:id="7" w:name="_Toc409910144"/>
+      <w:bookmarkStart w:id="8" w:name="_Toc437551595"/>
+      <w:bookmarkStart w:id="9" w:name="_Toc437557271"/>
+      <w:bookmarkStart w:id="10" w:name="_Toc437560708"/>
       <w:r>
         <w:t>EL PROBLEMA</w:t>
       </w:r>
-      <w:bookmarkEnd w:id="6"/>
       <w:bookmarkEnd w:id="7"/>
       <w:bookmarkEnd w:id="8"/>
       <w:bookmarkEnd w:id="9"/>
+      <w:bookmarkEnd w:id="10"/>
     </w:p>
     <w:p>
       <w:pPr>
@@ -3616,13 +3723,13 @@
       <w:pPr>
         <w:pStyle w:val="Ttulo2"/>
       </w:pPr>
-      <w:bookmarkStart w:id="10" w:name="_Toc409910145"/>
-      <w:bookmarkStart w:id="11" w:name="_Toc437560709"/>
+      <w:bookmarkStart w:id="11" w:name="_Toc409910145"/>
+      <w:bookmarkStart w:id="12" w:name="_Toc437560709"/>
       <w:r>
         <w:t>Planteamiento y Formulación</w:t>
       </w:r>
-      <w:bookmarkEnd w:id="10"/>
       <w:bookmarkEnd w:id="11"/>
+      <w:bookmarkEnd w:id="12"/>
     </w:p>
     <w:p/>
     <w:p>
@@ -3636,7 +3743,55 @@
     <w:p/>
     <w:p>
       <w:r>
-        <w:t xml:space="preserve">Desde esta perspectiva, en el contexto internacional se han realizado diversas investigaciones orientado a estudiar la perdida monetaria en las empresas cuando no utilizan modelos o estándares que aseguren la calidad del software. En este sentido, destacan el estudio realizado por NIST – National Institute of Standards and Techonology (2002), en el cual se demuestra que el costo debido a fallos de software es entre 22.2 a $ 59.5 billones de dólares anuales; más de la tercera parte de este monto podría haberse evitado si se hubiese implementado un modelo o estándar de aseguramiento de calidad. Tokar y Mankeforts (2003) mencionan que el 60% de los desarrolladores encuestados afirma que las actividades de validación y verificación en las pruebas son las primeras que abandonan cuando se encuentran bajo presión. </w:t>
+        <w:t xml:space="preserve">Desde esta perspectiva, en el contexto internacional se han realizado diversas investigaciones orientado a estudiar la perdida monetaria en las empresas cuando no utilizan modelos o estándares que aseguren la calidad del software. En este sentido, destacan el estudio realizado por NIST – </w:t>
+      </w:r>
+      <w:proofErr w:type="spellStart"/>
+      <w:r>
+        <w:t>National</w:t>
+      </w:r>
+      <w:proofErr w:type="spellEnd"/>
+      <w:r>
+        <w:t xml:space="preserve"> </w:t>
+      </w:r>
+      <w:proofErr w:type="spellStart"/>
+      <w:r>
+        <w:t>Institute</w:t>
+      </w:r>
+      <w:proofErr w:type="spellEnd"/>
+      <w:r>
+        <w:t xml:space="preserve"> of </w:t>
+      </w:r>
+      <w:proofErr w:type="spellStart"/>
+      <w:r>
+        <w:t>Standards</w:t>
+      </w:r>
+      <w:proofErr w:type="spellEnd"/>
+      <w:r>
+        <w:t xml:space="preserve"> and </w:t>
+      </w:r>
+      <w:proofErr w:type="spellStart"/>
+      <w:r>
+        <w:t>Techonology</w:t>
+      </w:r>
+      <w:proofErr w:type="spellEnd"/>
+      <w:r>
+        <w:t xml:space="preserve"> (2002), en el cual se demuestra que el costo debido a fallos de software es entre 22.2 a $ 59.5 billones de dólares anuales; más de la tercera parte de este monto podría haberse evitado si se hubiese implementado un modelo o estándar de aseguramiento de calidad. </w:t>
+      </w:r>
+      <w:proofErr w:type="spellStart"/>
+      <w:r>
+        <w:t>Tokar</w:t>
+      </w:r>
+      <w:proofErr w:type="spellEnd"/>
+      <w:r>
+        <w:t xml:space="preserve"> y </w:t>
+      </w:r>
+      <w:proofErr w:type="spellStart"/>
+      <w:r>
+        <w:t>Mankeforts</w:t>
+      </w:r>
+      <w:proofErr w:type="spellEnd"/>
+      <w:r>
+        <w:t xml:space="preserve"> (2003) mencionan que el 60% de los desarrolladores encuestados afirma que las actividades de validación y verificación en las pruebas son las primeras que abandonan cuando se encuentran bajo presión. </w:t>
       </w:r>
     </w:p>
     <w:p/>
@@ -3648,23 +3803,63 @@
         <w:t xml:space="preserve"> </w:t>
       </w:r>
       <w:r>
-        <w:t xml:space="preserve">el trabajo realizado por Rivero, Montilva y Barrios (2009)  reporta el 78% de las empresas en Venezuela utilizan métodos propios para el desarrollo de software, y el resto utilizan Programación Extrema, SCRUM o RUP. A su vez, solo el 45% de las empresas consultadas utilizan frecuentemente u ocasionalmente modelo ISO para mejora de proceso, mientras que el 36% usa el modelo CMMI.  Concluyen que ISO y CMMI son los tipos de certificación más solicitados, aunque solo 11,43% y 18.57% de las empresas están enfocadas en certificarse en CMMI o ISO, </w:t>
+        <w:t xml:space="preserve">el trabajo realizado por Rivero, </w:t>
+      </w:r>
+      <w:proofErr w:type="spellStart"/>
+      <w:r>
+        <w:t>Montilva</w:t>
+      </w:r>
+      <w:proofErr w:type="spellEnd"/>
+      <w:r>
+        <w:t xml:space="preserve"> y Barrios (2009)  reporta el 78% de las empresas en Venezuela utilizan métodos propios para el desarrollo de software, y el resto utilizan Programación Extrema, SCRUM o RUP. A su vez, solo el 45% de las empresas consultadas utilizan frecuentemente u ocasionalmente modelo ISO para mejora de proceso, mientras que el 36% usa el modelo CMMI.  Concluyen que ISO y CMMI son los tipos de certificación más solicitados, aunque solo 11,43% y 18.57% de las empresas están enfocadas en certificarse en CMMI o ISO, </w:t>
       </w:r>
       <w:r>
         <w:lastRenderedPageBreak/>
-        <w:t>respectivamente. Sin embargo, el resto de las empresas venezolanas desarrolladoras de software no tienen planificada a corto plazo certificarse, lo que lleva una desventaja en relación al mercado internacional. Este problema se agrava en las PYMES donde, no se dispone de recursos debidamente cualificados y específicamente dedicados a la realización de las actividades relacionadas con calidad (Mishra y Mishra, 2007).</w:t>
+        <w:t>respectivamente. Sin embargo, el resto de las empresas venezolanas desarrolladoras de software no tienen planificada a corto plazo certificarse, lo que lleva una desventaja en relación al mercado internacional. Este problema se agrava en las PYMES donde, no se dispone de recursos debidamente cualificados y específicamente dedicados a la realización de las actividades relacionadas con calidad (</w:t>
+      </w:r>
+      <w:proofErr w:type="spellStart"/>
+      <w:r>
+        <w:t>Mishra</w:t>
+      </w:r>
+      <w:proofErr w:type="spellEnd"/>
+      <w:r>
+        <w:t xml:space="preserve"> y </w:t>
+      </w:r>
+      <w:proofErr w:type="spellStart"/>
+      <w:r>
+        <w:t>Mishra</w:t>
+      </w:r>
+      <w:proofErr w:type="spellEnd"/>
+      <w:r>
+        <w:t>, 2007).</w:t>
       </w:r>
     </w:p>
     <w:p/>
     <w:p>
       <w:r>
-        <w:t>Los resultados anteriores son respaldados por Sánchez, Romer y Zúñiga (2001), quienes indica que la industria desarrolladora de software de Venezuela, presenta un avance lento, ya que carecen de estrategias, métodos y modelos que refuercen sus procesos y las hagan competitivas dentro de su entorno nacional como en el ámbito internacional.</w:t>
+        <w:t xml:space="preserve">Los resultados anteriores son respaldados por Sánchez, </w:t>
+      </w:r>
+      <w:proofErr w:type="spellStart"/>
+      <w:r>
+        <w:t>Romer</w:t>
+      </w:r>
+      <w:proofErr w:type="spellEnd"/>
+      <w:r>
+        <w:t xml:space="preserve"> y Zúñiga (2001), quienes indica que la industria desarrolladora de software de Venezuela, presenta un avance lento, ya que carecen de estrategias, métodos y modelos que refuercen sus procesos y las hagan competitivas dentro de su entorno nacional como en el ámbito internacional.</w:t>
       </w:r>
     </w:p>
     <w:p/>
     <w:p>
       <w:r>
-        <w:t>De acuerdo con Boehm (1987), los principales problemas de las empresas que desarrollan de software son: calidad insuficiente del producto final; mala estimación de duración del proyecto y asignación de recursos inexactos; retrasos en la entrega del producto terminado; costo de desarrollo y mantenimiento de productos fuera de control; detección de defectos tardes, y falta de documentación en cada una de sus fases. La detección tardía de los defectos genera un incremento de costos debido generalmente al tiempo de trabajo requerido para su corrección, debido que el precio asociado para resolver los defectos detectados después de un despliegue es exponencialmente mayor que solucionarlo mientras que el producto se encuentra en la fase de desarrollo.</w:t>
+        <w:t xml:space="preserve">De acuerdo con </w:t>
+      </w:r>
+      <w:proofErr w:type="spellStart"/>
+      <w:r>
+        <w:t>Boehm</w:t>
+      </w:r>
+      <w:proofErr w:type="spellEnd"/>
+      <w:r>
+        <w:t xml:space="preserve"> (1987), los principales problemas de las empresas que desarrollan de software son: calidad insuficiente del producto final; mala estimación de duración del proyecto y asignación de recursos inexactos; retrasos en la entrega del producto terminado; costo de desarrollo y mantenimiento de productos fuera de control; detección de defectos tardes, y falta de documentación en cada una de sus fases. La detección tardía de los defectos genera un incremento de costos debido generalmente al tiempo de trabajo requerido para su corrección, debido que el precio asociado para resolver los defectos detectados después de un despliegue es exponencialmente mayor que solucionarlo mientras que el producto se encuentra en la fase de desarrollo.</w:t>
       </w:r>
     </w:p>
     <w:p/>
@@ -3725,13 +3920,13 @@
       <w:pPr>
         <w:pStyle w:val="Ttulo2"/>
       </w:pPr>
-      <w:bookmarkStart w:id="12" w:name="_Toc409910146"/>
-      <w:bookmarkStart w:id="13" w:name="_Toc437560710"/>
+      <w:bookmarkStart w:id="13" w:name="_Toc409910146"/>
+      <w:bookmarkStart w:id="14" w:name="_Toc437560710"/>
       <w:r>
         <w:t>Objetivos</w:t>
       </w:r>
-      <w:bookmarkEnd w:id="12"/>
       <w:bookmarkEnd w:id="13"/>
+      <w:bookmarkEnd w:id="14"/>
     </w:p>
     <w:p>
       <w:pPr>
@@ -3744,13 +3939,13 @@
       <w:pPr>
         <w:pStyle w:val="Ttulo3"/>
       </w:pPr>
-      <w:bookmarkStart w:id="14" w:name="_Toc409910147"/>
-      <w:bookmarkStart w:id="15" w:name="_Toc437560711"/>
+      <w:bookmarkStart w:id="15" w:name="_Toc409910147"/>
+      <w:bookmarkStart w:id="16" w:name="_Toc437560711"/>
       <w:r>
         <w:t>Objetivo General</w:t>
       </w:r>
-      <w:bookmarkEnd w:id="14"/>
       <w:bookmarkEnd w:id="15"/>
+      <w:bookmarkEnd w:id="16"/>
     </w:p>
     <w:p>
       <w:pPr>
@@ -3813,13 +4008,13 @@
       <w:pPr>
         <w:pStyle w:val="Ttulo3"/>
       </w:pPr>
-      <w:bookmarkStart w:id="16" w:name="_Toc409910148"/>
-      <w:bookmarkStart w:id="17" w:name="_Toc437560712"/>
+      <w:bookmarkStart w:id="17" w:name="_Toc409910148"/>
+      <w:bookmarkStart w:id="18" w:name="_Toc437560712"/>
       <w:r>
         <w:t>Objetivos Específicos</w:t>
       </w:r>
-      <w:bookmarkEnd w:id="16"/>
       <w:bookmarkEnd w:id="17"/>
+      <w:bookmarkEnd w:id="18"/>
     </w:p>
     <w:p>
       <w:pPr>
@@ -3883,13 +4078,13 @@
       <w:pPr>
         <w:pStyle w:val="Ttulo2"/>
       </w:pPr>
-      <w:bookmarkStart w:id="18" w:name="_Toc409910149"/>
-      <w:bookmarkStart w:id="19" w:name="_Toc437560713"/>
+      <w:bookmarkStart w:id="19" w:name="_Toc409910149"/>
+      <w:bookmarkStart w:id="20" w:name="_Toc437560713"/>
       <w:r>
         <w:t>Justificación e Importancia</w:t>
       </w:r>
-      <w:bookmarkEnd w:id="18"/>
       <w:bookmarkEnd w:id="19"/>
+      <w:bookmarkEnd w:id="20"/>
     </w:p>
     <w:p/>
     <w:p>
@@ -3911,8 +4106,6 @@
         <w:lastRenderedPageBreak/>
         <w:t>cambio de enfoque para mejorar la calidad, desde una visión centrada en los productos hacia otra centrada en los procesos. Es fundamental definir desde un principio los pasos a seguir para el desarrollo de software, especificar las actividades, roles y documentación necesaria para evitar caos en el desarrollo; y así lograr desarrollar una cultura de calidad en donde la calidad es responsabilidad de todos los miembros de la empresa.</w:t>
       </w:r>
-      <w:bookmarkStart w:id="20" w:name="_GoBack"/>
-      <w:bookmarkEnd w:id="20"/>
     </w:p>
     <w:p>
       <w:pPr>
@@ -3957,7 +4150,21 @@
         <w:rPr>
           <w:lang w:val="es-ES"/>
         </w:rPr>
-        <w:t>el producto final, comprobando cumplimiento de los requerimientos exigidos por el cliente (Pressman, 2005).  La calidad desempeña un rol determinante para la competitividad de la empresa. Cuando una empresa está funcionando y decide implantar un</w:t>
+        <w:t>el producto final, comprobando cumplimiento de los requerimientos exigidos por el cliente (</w:t>
+      </w:r>
+      <w:proofErr w:type="spellStart"/>
+      <w:r>
+        <w:rPr>
+          <w:lang w:val="es-ES"/>
+        </w:rPr>
+        <w:t>Pressman</w:t>
+      </w:r>
+      <w:proofErr w:type="spellEnd"/>
+      <w:r>
+        <w:rPr>
+          <w:lang w:val="es-ES"/>
+        </w:rPr>
+        <w:t>, 2005).  La calidad desempeña un rol determinante para la competitividad de la empresa. Cuando una empresa está funcionando y decide implantar un</w:t>
       </w:r>
       <w:r>
         <w:rPr>
@@ -4041,7 +4248,7 @@
             <w:noProof/>
             <w:lang w:val="es-ES"/>
           </w:rPr>
-          <w:t>iii</w:t>
+          <w:t>5</w:t>
         </w:r>
         <w:r>
           <w:fldChar w:fldCharType="end"/>
@@ -6745,7 +6952,7 @@
 </file>
 
 <file path=customXml/itemProps1.xml><?xml version="1.0" encoding="utf-8"?>
-<ds:datastoreItem xmlns:ds="http://schemas.openxmlformats.org/officeDocument/2006/customXml" ds:itemID="{87BD8F50-398F-41C9-9150-25E9478D638E}">
+<ds:datastoreItem xmlns:ds="http://schemas.openxmlformats.org/officeDocument/2006/customXml" ds:itemID="{AF6584EB-3F33-41D6-86DD-739A96BAB064}">
   <ds:schemaRefs>
     <ds:schemaRef ds:uri="http://schemas.openxmlformats.org/officeDocument/2006/bibliography"/>
   </ds:schemaRefs>

</xml_diff>